<commit_message>
Second version of srs doc
</commit_message>
<xml_diff>
--- a/ds_srs.docx
+++ b/ds_srs.docx
@@ -246,7 +246,19 @@
         <w:t>Overall Description</w:t>
       </w:r>
     </w:p>
-    <w:p/>
+    <w:p>
+      <w:pPr>
+        <w:ind w:left="360"/>
+      </w:pPr>
+      <w:r>
+        <w:t xml:space="preserve">This software will contain the following classes: </w:t>
+      </w:r>
+    </w:p>
+    <w:p>
+      <w:pPr>
+        <w:ind w:left="360"/>
+      </w:pPr>
+    </w:p>
     <w:p>
       <w:pPr>
         <w:pStyle w:val="ListParagraph"/>
@@ -637,6 +649,7 @@
     <w:lsdException w:name="HTML Sample" w:semiHidden="1" w:unhideWhenUsed="1"/>
     <w:lsdException w:name="HTML Typewriter" w:semiHidden="1" w:unhideWhenUsed="1"/>
     <w:lsdException w:name="HTML Variable" w:semiHidden="1" w:unhideWhenUsed="1"/>
+    <w:lsdException w:name="Normal Table" w:semiHidden="1" w:unhideWhenUsed="1"/>
     <w:lsdException w:name="annotation subject" w:semiHidden="1" w:unhideWhenUsed="1"/>
     <w:lsdException w:name="No List" w:semiHidden="1" w:unhideWhenUsed="1"/>
     <w:lsdException w:name="Outline List 1" w:semiHidden="1" w:unhideWhenUsed="1"/>
@@ -683,8 +696,10 @@
     <w:lsdException w:name="Table Subtle 2" w:semiHidden="1" w:unhideWhenUsed="1"/>
     <w:lsdException w:name="Table Web 1" w:semiHidden="1" w:unhideWhenUsed="1"/>
     <w:lsdException w:name="Table Web 2" w:semiHidden="1" w:unhideWhenUsed="1"/>
+    <w:lsdException w:name="Table Web 3" w:semiHidden="1" w:unhideWhenUsed="1"/>
     <w:lsdException w:name="Balloon Text" w:semiHidden="1" w:unhideWhenUsed="1"/>
     <w:lsdException w:name="Table Grid" w:uiPriority="39"/>
+    <w:lsdException w:name="Table Theme" w:semiHidden="1" w:unhideWhenUsed="1"/>
     <w:lsdException w:name="Placeholder Text" w:semiHidden="1"/>
     <w:lsdException w:name="No Spacing" w:uiPriority="1" w:qFormat="1"/>
     <w:lsdException w:name="Light Shading" w:uiPriority="60"/>

</xml_diff>